<commit_message>
Hardware now queried for intrinsic camera calibration params.
</commit_message>
<xml_diff>
--- a/Rubik Solver/docs/Lessons.docx
+++ b/Rubik Solver/docs/Lessons.docx
@@ -465,10 +465,7 @@
         </w:numPr>
       </w:pPr>
       <w:r>
-        <w:t>Several language APIs</w:t>
-      </w:r>
-      <w:r>
-        <w:t xml:space="preserve"> </w:t>
+        <w:t xml:space="preserve">Several language APIs </w:t>
       </w:r>
     </w:p>
     <w:p>
@@ -557,6 +554,42 @@
       </w:pPr>
       <w:r>
         <w:t>Neither is very strong typed</w:t>
+      </w:r>
+    </w:p>
+    <w:p>
+      <w:pPr>
+        <w:pStyle w:val="NoSpacing"/>
+        <w:numPr>
+          <w:ilvl w:val="0"/>
+          <w:numId w:val="23"/>
+        </w:numPr>
+      </w:pPr>
+      <w:r>
+        <w:t>Substantial “impedance matching”</w:t>
+      </w:r>
+    </w:p>
+    <w:p>
+      <w:pPr>
+        <w:pStyle w:val="NoSpacing"/>
+        <w:numPr>
+          <w:ilvl w:val="1"/>
+          <w:numId w:val="23"/>
+        </w:numPr>
+      </w:pPr>
+      <w:r>
+        <w:t>Float vs Double</w:t>
+      </w:r>
+    </w:p>
+    <w:p>
+      <w:pPr>
+        <w:pStyle w:val="NoSpacing"/>
+        <w:numPr>
+          <w:ilvl w:val="1"/>
+          <w:numId w:val="23"/>
+        </w:numPr>
+      </w:pPr>
+      <w:r>
+        <w:t>Degrees vs radians</w:t>
       </w:r>
     </w:p>
     <w:p>
@@ -1258,15 +1291,7 @@
         </w:numPr>
       </w:pPr>
       <w:r>
-        <w:t xml:space="preserve">Objective is 2D 3x3 skewed </w:t>
-      </w:r>
-      <w:proofErr w:type="gramStart"/>
-      <w:r>
-        <w:t>grid</w:t>
-      </w:r>
-      <w:proofErr w:type="gramEnd"/>
-      <w:r>
-        <w:t>.</w:t>
+        <w:t>Objective is 2D 3x3 skewed grid.</w:t>
       </w:r>
     </w:p>
     <w:p>

</xml_diff>

<commit_message>
Basic operation of OpenCV Pose Estimate achieved: needs refinement.
</commit_message>
<xml_diff>
--- a/Rubik Solver/docs/Lessons.docx
+++ b/Rubik Solver/docs/Lessons.docx
@@ -596,6 +596,37 @@
       <w:pPr>
         <w:pStyle w:val="NoSpacing"/>
         <w:numPr>
+          <w:ilvl w:val="1"/>
+          <w:numId w:val="23"/>
+        </w:numPr>
+      </w:pPr>
+      <w:r>
+        <w:t>X-Y-Z Coordinate definitions</w:t>
+      </w:r>
+    </w:p>
+    <w:p>
+      <w:pPr>
+        <w:pStyle w:val="NoSpacing"/>
+        <w:numPr>
+          <w:ilvl w:val="1"/>
+          <w:numId w:val="23"/>
+        </w:numPr>
+      </w:pPr>
+      <w:r>
+        <w:t>OpenGL</w:t>
+      </w:r>
+      <w:r>
+        <w:tab/>
+        <w:t xml:space="preserve"> and OpenCV not “super polished:” i.e., as Android Studio is to Eclipse.</w:t>
+      </w:r>
+      <w:r>
+        <w:t xml:space="preserve"> </w:t>
+      </w:r>
+    </w:p>
+    <w:p>
+      <w:pPr>
+        <w:pStyle w:val="NoSpacing"/>
+        <w:numPr>
           <w:ilvl w:val="0"/>
           <w:numId w:val="23"/>
         </w:numPr>
@@ -1291,7 +1322,27 @@
         </w:numPr>
       </w:pPr>
       <w:r>
-        <w:t>Objective is 2D 3x3 skewed grid.</w:t>
+        <w:t xml:space="preserve">What we see verse what the camera sees. </w:t>
+      </w:r>
+    </w:p>
+    <w:p>
+      <w:pPr>
+        <w:pStyle w:val="ListParagraph"/>
+        <w:numPr>
+          <w:ilvl w:val="0"/>
+          <w:numId w:val="15"/>
+        </w:numPr>
+      </w:pPr>
+      <w:r>
+        <w:t xml:space="preserve">Objective is 2D 3x3 skewed </w:t>
+      </w:r>
+      <w:proofErr w:type="gramStart"/>
+      <w:r>
+        <w:t>grid</w:t>
+      </w:r>
+      <w:proofErr w:type="gramEnd"/>
+      <w:r>
+        <w:t>.</w:t>
       </w:r>
     </w:p>
     <w:p>

</xml_diff>